<commit_message>
Adjustment to the sign-in sheet
Changed wording for Students who are not BCS members
</commit_message>
<xml_diff>
--- a/Event Documents/Event Sign-in Sheet.docx
+++ b/Event Documents/Event Sign-in Sheet.docx
@@ -258,7 +258,7 @@
           </mc:Choice>
           <mc:Fallback>
             <w:pict>
-              <v:line w14:anchorId="0FC393AD" id="Line 3" o:spid="_x0000_s1026" style="position:absolute;flip:y;z-index:251657216;visibility:visible;mso-wrap-style:square;mso-width-percent:0;mso-height-percent:0;mso-wrap-distance-left:9pt;mso-wrap-distance-top:0;mso-wrap-distance-right:9pt;mso-wrap-distance-bottom:0;mso-position-horizontal:absolute;mso-position-horizontal-relative:text;mso-position-vertical:absolute;mso-position-vertical-relative:text;mso-width-percent:0;mso-height-percent:0;mso-width-relative:page;mso-height-relative:page" from="0,7.2pt" to="524.9pt,7.2pt" o:gfxdata="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"/>
+              <v:line w14:anchorId="6DE4003B" id="Line 3" o:spid="_x0000_s1026" style="position:absolute;flip:y;z-index:251657216;visibility:visible;mso-wrap-style:square;mso-width-percent:0;mso-height-percent:0;mso-wrap-distance-left:9pt;mso-wrap-distance-top:0;mso-wrap-distance-right:9pt;mso-wrap-distance-bottom:0;mso-position-horizontal:absolute;mso-position-horizontal-relative:text;mso-position-vertical:absolute;mso-position-vertical-relative:text;mso-width-percent:0;mso-height-percent:0;mso-width-relative:page;mso-height-relative:page" from="0,7.2pt" to="524.9pt,7.2pt" o:gfxdata="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"/>
             </w:pict>
           </mc:Fallback>
         </mc:AlternateContent>
@@ -322,7 +322,7 @@
     </w:p>
     <w:p>
       <w:pPr>
-        <w:spacing w:before="60" w:after="60"/>
+        <w:spacing w:before="60" w:after="120"/>
         <w:rPr>
           <w:rFonts w:ascii="Arial" w:hAnsi="Arial" w:cs="Arial"/>
           <w:sz w:val="20"/>
@@ -345,17 +345,6 @@
         </w:rPr>
         <w:tab/>
       </w:r>
-      <w:bookmarkStart w:id="0" w:name="_GoBack"/>
-      <w:bookmarkEnd w:id="0"/>
-    </w:p>
-    <w:p>
-      <w:pPr>
-        <w:rPr>
-          <w:rFonts w:ascii="Arial" w:hAnsi="Arial" w:cs="Arial"/>
-          <w:sz w:val="20"/>
-          <w:szCs w:val="20"/>
-        </w:rPr>
-      </w:pPr>
     </w:p>
     <w:tbl>
       <w:tblPr>
@@ -384,6 +373,9 @@
         <w:gridCol w:w="540"/>
       </w:tblGrid>
       <w:tr>
+        <w:trPr>
+          <w:trHeight w:val="183"/>
+        </w:trPr>
         <w:tc>
           <w:tcPr>
             <w:tcW w:w="1022" w:type="dxa"/>
@@ -459,7 +451,7 @@
       <w:tr>
         <w:trPr>
           <w:cantSplit/>
-          <w:trHeight w:val="2784"/>
+          <w:trHeight w:val="2964"/>
         </w:trPr>
         <w:tc>
           <w:tcPr>
@@ -545,7 +537,15 @@
                 <w:sz w:val="20"/>
                 <w:szCs w:val="20"/>
               </w:rPr>
-              <w:t>Student (non-BCS Member)</w:t>
+              <w:t xml:space="preserve">Student (not a </w:t>
+            </w:r>
+            <w:r>
+              <w:rPr>
+                <w:rFonts w:ascii="Arial" w:hAnsi="Arial" w:cs="Arial"/>
+                <w:sz w:val="20"/>
+                <w:szCs w:val="20"/>
+              </w:rPr>
+              <w:t>BCS Member)</w:t>
             </w:r>
           </w:p>
         </w:tc>
@@ -1086,6 +1086,8 @@
                 <w:szCs w:val="20"/>
               </w:rPr>
             </w:pPr>
+            <w:bookmarkStart w:id="0" w:name="_GoBack"/>
+            <w:bookmarkEnd w:id="0"/>
           </w:p>
         </w:tc>
         <w:tc>

</xml_diff>